<commit_message>
respuestas hasta pregunta 6
</commit_message>
<xml_diff>
--- a/Documentacion/Cuestionario.docx
+++ b/Documentacion/Cuestionario.docx
@@ -656,8 +656,6 @@
         </w:rPr>
         <w:t>Cuáles</w:t>
       </w:r>
-      <w:bookmarkStart w:id="0" w:name="_GoBack"/>
-      <w:bookmarkEnd w:id="0"/>
       <w:r>
         <w:rPr>
           <w:b/>
@@ -798,33 +796,49 @@
           <w:highlight w:val="white"/>
         </w:rPr>
       </w:pPr>
+      <w:r>
+        <w:rPr>
+          <w:b/>
+          <w:sz w:val="23"/>
+          <w:szCs w:val="23"/>
+          <w:highlight w:val="white"/>
+        </w:rPr>
+        <w:t>Cuáles</w:t>
+      </w:r>
+      <w:r>
+        <w:rPr>
+          <w:b/>
+          <w:sz w:val="23"/>
+          <w:szCs w:val="23"/>
+          <w:highlight w:val="white"/>
+        </w:rPr>
+        <w:t xml:space="preserve"> son los datos personales</w:t>
+      </w:r>
+      <w:r>
+        <w:rPr>
+          <w:sz w:val="23"/>
+          <w:szCs w:val="23"/>
+          <w:highlight w:val="white"/>
+        </w:rPr>
+        <w:t xml:space="preserve"> (nombre, </w:t>
+      </w:r>
       <w:proofErr w:type="spellStart"/>
       <w:r>
         <w:rPr>
-          <w:b/>
-          <w:sz w:val="23"/>
-          <w:szCs w:val="23"/>
-          <w:highlight w:val="white"/>
-        </w:rPr>
-        <w:t>Cuales</w:t>
+          <w:sz w:val="23"/>
+          <w:szCs w:val="23"/>
+          <w:highlight w:val="white"/>
+        </w:rPr>
+        <w:t>dui</w:t>
       </w:r>
       <w:proofErr w:type="spellEnd"/>
       <w:r>
         <w:rPr>
-          <w:b/>
-          <w:sz w:val="23"/>
-          <w:szCs w:val="23"/>
-          <w:highlight w:val="white"/>
-        </w:rPr>
-        <w:t xml:space="preserve"> son los datos personales</w:t>
-      </w:r>
-      <w:r>
-        <w:rPr>
-          <w:sz w:val="23"/>
-          <w:szCs w:val="23"/>
-          <w:highlight w:val="white"/>
-        </w:rPr>
-        <w:t xml:space="preserve"> (nombre, </w:t>
+          <w:sz w:val="23"/>
+          <w:szCs w:val="23"/>
+          <w:highlight w:val="white"/>
+        </w:rPr>
+        <w:t xml:space="preserve">, </w:t>
       </w:r>
       <w:proofErr w:type="spellStart"/>
       <w:r>
@@ -833,63 +847,177 @@
           <w:szCs w:val="23"/>
           <w:highlight w:val="white"/>
         </w:rPr>
+        <w:t>nit</w:t>
+      </w:r>
+      <w:proofErr w:type="spellEnd"/>
+      <w:r>
+        <w:rPr>
+          <w:sz w:val="23"/>
+          <w:szCs w:val="23"/>
+          <w:highlight w:val="white"/>
+        </w:rPr>
+        <w:t xml:space="preserve">, pasaporte, </w:t>
+      </w:r>
+      <w:proofErr w:type="spellStart"/>
+      <w:r>
+        <w:rPr>
+          <w:sz w:val="23"/>
+          <w:szCs w:val="23"/>
+          <w:highlight w:val="white"/>
+        </w:rPr>
+        <w:t>etc</w:t>
+      </w:r>
+      <w:proofErr w:type="spellEnd"/>
+      <w:r>
+        <w:rPr>
+          <w:sz w:val="23"/>
+          <w:szCs w:val="23"/>
+          <w:highlight w:val="white"/>
+        </w:rPr>
+        <w:t>) que se solicitan cuando un cliente desea realizar un tour y paquete</w:t>
+      </w:r>
+      <w:proofErr w:type="gramStart"/>
+      <w:r>
+        <w:rPr>
+          <w:sz w:val="23"/>
+          <w:szCs w:val="23"/>
+          <w:highlight w:val="white"/>
+        </w:rPr>
+        <w:t>?</w:t>
+      </w:r>
+      <w:proofErr w:type="gramEnd"/>
+    </w:p>
+    <w:p>
+      <w:pPr>
+        <w:ind w:left="720"/>
+        <w:jc w:val="both"/>
+        <w:rPr>
+          <w:color w:val="0070C0"/>
+          <w:sz w:val="23"/>
+          <w:szCs w:val="23"/>
+          <w:highlight w:val="white"/>
+        </w:rPr>
+      </w:pPr>
+      <w:r>
+        <w:rPr>
+          <w:b/>
+          <w:color w:val="0070C0"/>
+          <w:sz w:val="23"/>
+          <w:szCs w:val="23"/>
+          <w:highlight w:val="white"/>
+        </w:rPr>
+        <w:t xml:space="preserve">Respuesta: </w:t>
+      </w:r>
+      <w:r>
+        <w:rPr>
+          <w:color w:val="0070C0"/>
+          <w:sz w:val="23"/>
+          <w:szCs w:val="23"/>
+          <w:highlight w:val="white"/>
+        </w:rPr>
+        <w:t>Nombre, validar  (</w:t>
+      </w:r>
+      <w:proofErr w:type="spellStart"/>
+      <w:r>
+        <w:rPr>
+          <w:color w:val="0070C0"/>
+          <w:sz w:val="23"/>
+          <w:szCs w:val="23"/>
+          <w:highlight w:val="white"/>
+        </w:rPr>
         <w:t>dui</w:t>
       </w:r>
       <w:proofErr w:type="spellEnd"/>
       <w:r>
         <w:rPr>
-          <w:sz w:val="23"/>
-          <w:szCs w:val="23"/>
-          <w:highlight w:val="white"/>
-        </w:rPr>
-        <w:t xml:space="preserve">, </w:t>
-      </w:r>
-      <w:proofErr w:type="spellStart"/>
-      <w:r>
-        <w:rPr>
-          <w:sz w:val="23"/>
-          <w:szCs w:val="23"/>
-          <w:highlight w:val="white"/>
-        </w:rPr>
-        <w:t>nit</w:t>
-      </w:r>
-      <w:proofErr w:type="spellEnd"/>
-      <w:r>
-        <w:rPr>
-          <w:sz w:val="23"/>
-          <w:szCs w:val="23"/>
-          <w:highlight w:val="white"/>
-        </w:rPr>
-        <w:t xml:space="preserve">, pasaporte, </w:t>
-      </w:r>
-      <w:proofErr w:type="spellStart"/>
-      <w:r>
-        <w:rPr>
-          <w:sz w:val="23"/>
-          <w:szCs w:val="23"/>
-          <w:highlight w:val="white"/>
-        </w:rPr>
-        <w:t>etc</w:t>
-      </w:r>
-      <w:proofErr w:type="spellEnd"/>
-      <w:r>
-        <w:rPr>
-          <w:sz w:val="23"/>
-          <w:szCs w:val="23"/>
-          <w:highlight w:val="white"/>
-        </w:rPr>
-        <w:t>) que se solicitan cuando un cliente desea realizar un tour y paquete</w:t>
-      </w:r>
-      <w:proofErr w:type="gramStart"/>
-      <w:r>
-        <w:rPr>
-          <w:sz w:val="23"/>
-          <w:szCs w:val="23"/>
-          <w:highlight w:val="white"/>
-        </w:rPr>
-        <w:t>?</w:t>
-      </w:r>
-      <w:proofErr w:type="gramEnd"/>
+          <w:color w:val="0070C0"/>
+          <w:sz w:val="23"/>
+          <w:szCs w:val="23"/>
+          <w:highlight w:val="white"/>
+        </w:rPr>
+        <w:t xml:space="preserve"> para </w:t>
+      </w:r>
+      <w:r>
+        <w:rPr>
+          <w:color w:val="0070C0"/>
+          <w:sz w:val="23"/>
+          <w:szCs w:val="23"/>
+          <w:highlight w:val="white"/>
+        </w:rPr>
+        <w:t>países</w:t>
+      </w:r>
+      <w:r>
+        <w:rPr>
+          <w:color w:val="0070C0"/>
+          <w:sz w:val="23"/>
+          <w:szCs w:val="23"/>
+          <w:highlight w:val="white"/>
+        </w:rPr>
+        <w:t xml:space="preserve"> de centro </w:t>
+      </w:r>
+      <w:r>
+        <w:rPr>
+          <w:color w:val="0070C0"/>
+          <w:sz w:val="23"/>
+          <w:szCs w:val="23"/>
+          <w:highlight w:val="white"/>
+        </w:rPr>
+        <w:t>américa</w:t>
+      </w:r>
+      <w:r>
+        <w:rPr>
+          <w:color w:val="0070C0"/>
+          <w:sz w:val="23"/>
+          <w:szCs w:val="23"/>
+          <w:highlight w:val="white"/>
+        </w:rPr>
+        <w:t xml:space="preserve">, excepto CR, y pasaporte para los </w:t>
+      </w:r>
+      <w:r>
+        <w:rPr>
+          <w:color w:val="0070C0"/>
+          <w:sz w:val="23"/>
+          <w:szCs w:val="23"/>
+          <w:highlight w:val="white"/>
+        </w:rPr>
+        <w:t>demás</w:t>
+      </w:r>
+      <w:r>
+        <w:rPr>
+          <w:color w:val="0070C0"/>
+          <w:sz w:val="23"/>
+          <w:szCs w:val="23"/>
+          <w:highlight w:val="white"/>
+        </w:rPr>
+        <w:t xml:space="preserve"> </w:t>
+      </w:r>
+      <w:r>
+        <w:rPr>
+          <w:color w:val="0070C0"/>
+          <w:sz w:val="23"/>
+          <w:szCs w:val="23"/>
+          <w:highlight w:val="white"/>
+        </w:rPr>
+        <w:t>países</w:t>
+      </w:r>
+      <w:r>
+        <w:rPr>
+          <w:color w:val="0070C0"/>
+          <w:sz w:val="23"/>
+          <w:szCs w:val="23"/>
+          <w:highlight w:val="white"/>
+        </w:rPr>
+        <w:t>).</w:t>
+      </w:r>
+    </w:p>
+    <w:p>
+      <w:pPr>
+        <w:jc w:val="both"/>
+        <w:rPr>
+          <w:color w:val="0070C0"/>
+          <w:highlight w:val="white"/>
+        </w:rPr>
+      </w:pPr>
     </w:p>
     <w:p>
       <w:pPr>
@@ -913,17 +1041,15 @@
         </w:rPr>
         <w:t xml:space="preserve">poseen </w:t>
       </w:r>
-      <w:proofErr w:type="spellStart"/>
-      <w:r>
-        <w:rPr>
-          <w:b/>
-          <w:sz w:val="23"/>
-          <w:szCs w:val="23"/>
-          <w:highlight w:val="white"/>
-        </w:rPr>
-        <w:t>algun</w:t>
-      </w:r>
-      <w:proofErr w:type="spellEnd"/>
+      <w:r>
+        <w:rPr>
+          <w:b/>
+          <w:sz w:val="23"/>
+          <w:szCs w:val="23"/>
+          <w:highlight w:val="white"/>
+        </w:rPr>
+        <w:t>algún</w:t>
+      </w:r>
       <w:r>
         <w:rPr>
           <w:b/>
@@ -933,17 +1059,15 @@
         </w:rPr>
         <w:t xml:space="preserve"> </w:t>
       </w:r>
-      <w:proofErr w:type="spellStart"/>
-      <w:r>
-        <w:rPr>
-          <w:b/>
-          <w:sz w:val="23"/>
-          <w:szCs w:val="23"/>
-          <w:highlight w:val="white"/>
-        </w:rPr>
-        <w:t>parametro</w:t>
-      </w:r>
-      <w:proofErr w:type="spellEnd"/>
+      <w:r>
+        <w:rPr>
+          <w:b/>
+          <w:sz w:val="23"/>
+          <w:szCs w:val="23"/>
+          <w:highlight w:val="white"/>
+        </w:rPr>
+        <w:t>parámetro</w:t>
+      </w:r>
       <w:r>
         <w:rPr>
           <w:b/>
@@ -970,6 +1094,46 @@
         </w:rPr>
         <w:t xml:space="preserve"> (Ejemplo: por cantidad de servicios adquiridos al año)</w:t>
       </w:r>
+    </w:p>
+    <w:p>
+      <w:pPr>
+        <w:pStyle w:val="Prrafodelista"/>
+        <w:jc w:val="both"/>
+        <w:rPr>
+          <w:color w:val="0070C0"/>
+          <w:highlight w:val="white"/>
+        </w:rPr>
+      </w:pPr>
+      <w:r>
+        <w:rPr>
+          <w:b/>
+          <w:color w:val="0070C0"/>
+          <w:sz w:val="23"/>
+          <w:szCs w:val="23"/>
+          <w:highlight w:val="white"/>
+        </w:rPr>
+        <w:t xml:space="preserve">Respuesta: </w:t>
+      </w:r>
+      <w:r>
+        <w:rPr>
+          <w:color w:val="0070C0"/>
+          <w:sz w:val="23"/>
+          <w:szCs w:val="23"/>
+          <w:highlight w:val="white"/>
+        </w:rPr>
+        <w:t>Se clasifican según contratación de tours y paquete, también si son clientes frecuentes, regulares. Debe existir un control de los servicios adquiridos por cada cliente.</w:t>
+      </w:r>
+    </w:p>
+    <w:p>
+      <w:pPr>
+        <w:ind w:left="720"/>
+        <w:jc w:val="both"/>
+        <w:rPr>
+          <w:sz w:val="23"/>
+          <w:szCs w:val="23"/>
+          <w:highlight w:val="white"/>
+        </w:rPr>
+      </w:pPr>
     </w:p>
     <w:p>
       <w:pPr>
@@ -985,17 +1149,15 @@
           <w:highlight w:val="white"/>
         </w:rPr>
       </w:pPr>
-      <w:proofErr w:type="spellStart"/>
-      <w:r>
-        <w:rPr>
-          <w:b/>
-          <w:sz w:val="23"/>
-          <w:szCs w:val="23"/>
-          <w:highlight w:val="white"/>
-        </w:rPr>
-        <w:t>Cuales</w:t>
-      </w:r>
-      <w:proofErr w:type="spellEnd"/>
+      <w:r>
+        <w:rPr>
+          <w:b/>
+          <w:sz w:val="23"/>
+          <w:szCs w:val="23"/>
+          <w:highlight w:val="white"/>
+        </w:rPr>
+        <w:t>Cuáles</w:t>
+      </w:r>
       <w:r>
         <w:rPr>
           <w:b/>
@@ -1016,6 +1178,80 @@
         <w:t>?</w:t>
       </w:r>
       <w:proofErr w:type="gramEnd"/>
+    </w:p>
+    <w:p>
+      <w:pPr>
+        <w:pStyle w:val="Prrafodelista"/>
+        <w:jc w:val="both"/>
+        <w:rPr>
+          <w:color w:val="0070C0"/>
+          <w:highlight w:val="white"/>
+        </w:rPr>
+      </w:pPr>
+      <w:r>
+        <w:rPr>
+          <w:b/>
+          <w:color w:val="0070C0"/>
+          <w:sz w:val="23"/>
+          <w:szCs w:val="23"/>
+          <w:highlight w:val="white"/>
+        </w:rPr>
+        <w:t xml:space="preserve">Respuesta: </w:t>
+      </w:r>
+    </w:p>
+    <w:p>
+      <w:pPr>
+        <w:pStyle w:val="Prrafodelista"/>
+        <w:numPr>
+          <w:ilvl w:val="0"/>
+          <w:numId w:val="3"/>
+        </w:numPr>
+        <w:jc w:val="both"/>
+        <w:rPr>
+          <w:color w:val="0070C0"/>
+          <w:highlight w:val="white"/>
+        </w:rPr>
+      </w:pPr>
+      <w:r>
+        <w:rPr>
+          <w:color w:val="0070C0"/>
+          <w:highlight w:val="white"/>
+        </w:rPr>
+        <w:t>Tener pasaporte vigente (6 meses antes de vencimiento)</w:t>
+      </w:r>
+    </w:p>
+    <w:p>
+      <w:pPr>
+        <w:pStyle w:val="Prrafodelista"/>
+        <w:numPr>
+          <w:ilvl w:val="0"/>
+          <w:numId w:val="3"/>
+        </w:numPr>
+        <w:jc w:val="both"/>
+        <w:rPr>
+          <w:color w:val="0070C0"/>
+          <w:highlight w:val="white"/>
+        </w:rPr>
+      </w:pPr>
+      <w:r>
+        <w:rPr>
+          <w:color w:val="0070C0"/>
+          <w:highlight w:val="white"/>
+        </w:rPr>
+        <w:t>El cliente debe saber leer y escribir.</w:t>
+      </w:r>
+    </w:p>
+    <w:p>
+      <w:pPr>
+        <w:ind w:left="720"/>
+        <w:jc w:val="both"/>
+        <w:rPr>
+          <w:b/>
+          <w:sz w:val="23"/>
+          <w:szCs w:val="23"/>
+          <w:highlight w:val="white"/>
+        </w:rPr>
+      </w:pPr>
     </w:p>
     <w:p>
       <w:pPr>
@@ -1038,6 +1274,7 @@
           <w:szCs w:val="23"/>
           <w:highlight w:val="white"/>
         </w:rPr>
+        <w:lastRenderedPageBreak/>
         <w:t xml:space="preserve">Pasos para realizar la asesoría migratoria? la información de la asesoría es llenada a mano o en línea? </w:t>
       </w:r>
       <w:r>
@@ -1056,16 +1293,14 @@
         </w:rPr>
         <w:t xml:space="preserve">o: solicitar cita, presentarse el </w:t>
       </w:r>
-      <w:proofErr w:type="spellStart"/>
-      <w:r>
-        <w:rPr>
-          <w:sz w:val="23"/>
-          <w:szCs w:val="23"/>
-          <w:highlight w:val="white"/>
-        </w:rPr>
-        <w:t>dia</w:t>
-      </w:r>
-      <w:proofErr w:type="spellEnd"/>
+      <w:r>
+        <w:rPr>
+          <w:sz w:val="23"/>
+          <w:szCs w:val="23"/>
+          <w:highlight w:val="white"/>
+        </w:rPr>
+        <w:t>día</w:t>
+      </w:r>
       <w:r>
         <w:rPr>
           <w:sz w:val="23"/>
@@ -1074,6 +1309,89 @@
         </w:rPr>
         <w:t xml:space="preserve"> asignado, llevar documentación migratoria, a donde es enviada la información)</w:t>
       </w:r>
+    </w:p>
+    <w:p>
+      <w:pPr>
+        <w:pStyle w:val="Prrafodelista"/>
+        <w:jc w:val="both"/>
+        <w:rPr>
+          <w:color w:val="0070C0"/>
+          <w:highlight w:val="white"/>
+        </w:rPr>
+      </w:pPr>
+      <w:r>
+        <w:rPr>
+          <w:b/>
+          <w:color w:val="0070C0"/>
+          <w:sz w:val="23"/>
+          <w:szCs w:val="23"/>
+          <w:highlight w:val="white"/>
+        </w:rPr>
+        <w:t xml:space="preserve">Respuesta: </w:t>
+      </w:r>
+    </w:p>
+    <w:p>
+      <w:pPr>
+        <w:pStyle w:val="Prrafodelista"/>
+        <w:numPr>
+          <w:ilvl w:val="0"/>
+          <w:numId w:val="3"/>
+        </w:numPr>
+        <w:jc w:val="both"/>
+        <w:rPr>
+          <w:color w:val="0070C0"/>
+          <w:highlight w:val="white"/>
+        </w:rPr>
+      </w:pPr>
+      <w:r>
+        <w:rPr>
+          <w:color w:val="0070C0"/>
+          <w:highlight w:val="white"/>
+        </w:rPr>
+        <w:t>Se llena en línea</w:t>
+      </w:r>
+    </w:p>
+    <w:p>
+      <w:pPr>
+        <w:pStyle w:val="Prrafodelista"/>
+        <w:numPr>
+          <w:ilvl w:val="0"/>
+          <w:numId w:val="3"/>
+        </w:numPr>
+        <w:jc w:val="both"/>
+        <w:rPr>
+          <w:color w:val="0070C0"/>
+          <w:highlight w:val="white"/>
+        </w:rPr>
+      </w:pPr>
+      <w:r>
+        <w:rPr>
+          <w:color w:val="0070C0"/>
+          <w:highlight w:val="white"/>
+        </w:rPr>
+        <w:t>La agencia contiene una ficha aparte para el llenado de los datos sobre asesoría para posteriormente ingresarlos en línea</w:t>
+      </w:r>
+      <w:bookmarkStart w:id="0" w:name="_GoBack"/>
+      <w:bookmarkEnd w:id="0"/>
+      <w:r>
+        <w:rPr>
+          <w:color w:val="0070C0"/>
+          <w:highlight w:val="white"/>
+        </w:rPr>
+        <w:t>.</w:t>
+      </w:r>
+    </w:p>
+    <w:p>
+      <w:pPr>
+        <w:ind w:left="720"/>
+        <w:jc w:val="both"/>
+        <w:rPr>
+          <w:b/>
+          <w:sz w:val="23"/>
+          <w:szCs w:val="23"/>
+          <w:highlight w:val="white"/>
+        </w:rPr>
+      </w:pPr>
     </w:p>
     <w:p>
       <w:pPr>
@@ -1623,11 +1941,127 @@
       </w:rPr>
     </w:lvl>
   </w:abstractNum>
+  <w:abstractNum w:abstractNumId="2">
+    <w:nsid w:val="6F167C3C"/>
+    <w:multiLevelType w:val="hybridMultilevel"/>
+    <w:tmpl w:val="DF22A890"/>
+    <w:lvl w:ilvl="0" w:tplc="0C0A0001">
+      <w:start w:val="1"/>
+      <w:numFmt w:val="bullet"/>
+      <w:lvlText w:val=""/>
+      <w:lvlJc w:val="left"/>
+      <w:pPr>
+        <w:ind w:left="1440" w:hanging="360"/>
+      </w:pPr>
+      <w:rPr>
+        <w:rFonts w:ascii="Symbol" w:hAnsi="Symbol" w:hint="default"/>
+      </w:rPr>
+    </w:lvl>
+    <w:lvl w:ilvl="1" w:tplc="0C0A0003" w:tentative="1">
+      <w:start w:val="1"/>
+      <w:numFmt w:val="bullet"/>
+      <w:lvlText w:val="o"/>
+      <w:lvlJc w:val="left"/>
+      <w:pPr>
+        <w:ind w:left="2160" w:hanging="360"/>
+      </w:pPr>
+      <w:rPr>
+        <w:rFonts w:ascii="Courier New" w:hAnsi="Courier New" w:cs="Courier New" w:hint="default"/>
+      </w:rPr>
+    </w:lvl>
+    <w:lvl w:ilvl="2" w:tplc="0C0A0005" w:tentative="1">
+      <w:start w:val="1"/>
+      <w:numFmt w:val="bullet"/>
+      <w:lvlText w:val=""/>
+      <w:lvlJc w:val="left"/>
+      <w:pPr>
+        <w:ind w:left="2880" w:hanging="360"/>
+      </w:pPr>
+      <w:rPr>
+        <w:rFonts w:ascii="Wingdings" w:hAnsi="Wingdings" w:hint="default"/>
+      </w:rPr>
+    </w:lvl>
+    <w:lvl w:ilvl="3" w:tplc="0C0A0001" w:tentative="1">
+      <w:start w:val="1"/>
+      <w:numFmt w:val="bullet"/>
+      <w:lvlText w:val=""/>
+      <w:lvlJc w:val="left"/>
+      <w:pPr>
+        <w:ind w:left="3600" w:hanging="360"/>
+      </w:pPr>
+      <w:rPr>
+        <w:rFonts w:ascii="Symbol" w:hAnsi="Symbol" w:hint="default"/>
+      </w:rPr>
+    </w:lvl>
+    <w:lvl w:ilvl="4" w:tplc="0C0A0003" w:tentative="1">
+      <w:start w:val="1"/>
+      <w:numFmt w:val="bullet"/>
+      <w:lvlText w:val="o"/>
+      <w:lvlJc w:val="left"/>
+      <w:pPr>
+        <w:ind w:left="4320" w:hanging="360"/>
+      </w:pPr>
+      <w:rPr>
+        <w:rFonts w:ascii="Courier New" w:hAnsi="Courier New" w:cs="Courier New" w:hint="default"/>
+      </w:rPr>
+    </w:lvl>
+    <w:lvl w:ilvl="5" w:tplc="0C0A0005" w:tentative="1">
+      <w:start w:val="1"/>
+      <w:numFmt w:val="bullet"/>
+      <w:lvlText w:val=""/>
+      <w:lvlJc w:val="left"/>
+      <w:pPr>
+        <w:ind w:left="5040" w:hanging="360"/>
+      </w:pPr>
+      <w:rPr>
+        <w:rFonts w:ascii="Wingdings" w:hAnsi="Wingdings" w:hint="default"/>
+      </w:rPr>
+    </w:lvl>
+    <w:lvl w:ilvl="6" w:tplc="0C0A0001" w:tentative="1">
+      <w:start w:val="1"/>
+      <w:numFmt w:val="bullet"/>
+      <w:lvlText w:val=""/>
+      <w:lvlJc w:val="left"/>
+      <w:pPr>
+        <w:ind w:left="5760" w:hanging="360"/>
+      </w:pPr>
+      <w:rPr>
+        <w:rFonts w:ascii="Symbol" w:hAnsi="Symbol" w:hint="default"/>
+      </w:rPr>
+    </w:lvl>
+    <w:lvl w:ilvl="7" w:tplc="0C0A0003" w:tentative="1">
+      <w:start w:val="1"/>
+      <w:numFmt w:val="bullet"/>
+      <w:lvlText w:val="o"/>
+      <w:lvlJc w:val="left"/>
+      <w:pPr>
+        <w:ind w:left="6480" w:hanging="360"/>
+      </w:pPr>
+      <w:rPr>
+        <w:rFonts w:ascii="Courier New" w:hAnsi="Courier New" w:cs="Courier New" w:hint="default"/>
+      </w:rPr>
+    </w:lvl>
+    <w:lvl w:ilvl="8" w:tplc="0C0A0005" w:tentative="1">
+      <w:start w:val="1"/>
+      <w:numFmt w:val="bullet"/>
+      <w:lvlText w:val=""/>
+      <w:lvlJc w:val="left"/>
+      <w:pPr>
+        <w:ind w:left="7200" w:hanging="360"/>
+      </w:pPr>
+      <w:rPr>
+        <w:rFonts w:ascii="Wingdings" w:hAnsi="Wingdings" w:hint="default"/>
+      </w:rPr>
+    </w:lvl>
+  </w:abstractNum>
   <w:num w:numId="1">
     <w:abstractNumId w:val="1"/>
   </w:num>
   <w:num w:numId="2">
     <w:abstractNumId w:val="0"/>
+  </w:num>
+  <w:num w:numId="3">
+    <w:abstractNumId w:val="2"/>
   </w:num>
 </w:numbering>
 </file>

</xml_diff>